<commit_message>
Finalização do desafio do hospital
</commit_message>
<xml_diff>
--- a/Desafio Hospital/Passo a passo.docx
+++ b/Desafio Hospital/Passo a passo.docx
@@ -2,8 +2,15 @@
 <file path=word/document.xml><?xml version="1.0" encoding="utf-8"?>
 <w:document xmlns:wpc="http://schemas.microsoft.com/office/word/2010/wordprocessingCanvas" xmlns:cx="http://schemas.microsoft.com/office/drawing/2014/chartex" xmlns:cx1="http://schemas.microsoft.com/office/drawing/2015/9/8/chartex" xmlns:cx2="http://schemas.microsoft.com/office/drawing/2015/10/21/chartex" xmlns:cx3="http://schemas.microsoft.com/office/drawing/2016/5/9/chartex" xmlns:cx4="http://schemas.microsoft.com/office/drawing/2016/5/10/chartex" xmlns:cx5="http://schemas.microsoft.com/office/drawing/2016/5/11/chartex" xmlns:cx6="http://schemas.microsoft.com/office/drawing/2016/5/12/chartex" xmlns:cx7="http://schemas.microsoft.com/office/drawing/2016/5/13/chartex" xmlns:cx8="http://schemas.microsoft.com/office/drawing/2016/5/14/chartex" xmlns:mc="http://schemas.openxmlformats.org/markup-compatibility/2006" xmlns:aink="http://schemas.microsoft.com/office/drawing/2016/ink" xmlns:am3d="http://schemas.microsoft.com/office/drawing/2017/model3d" xmlns:o="urn:schemas-microsoft-com:office:office" xmlns:oel="http://schemas.microsoft.com/office/2019/extlst" xmlns:r="http://schemas.openxmlformats.org/officeDocument/2006/relationships" xmlns:m="http://schemas.openxmlformats.org/officeDocument/2006/math" xmlns:v="urn:schemas-microsoft-com:vml" xmlns:wp14="http://schemas.microsoft.com/office/word/2010/wordprocessingDrawing" xmlns:wp="http://schemas.openxmlformats.org/drawingml/2006/wordprocessingDrawing" xmlns:w10="urn:schemas-microsoft-com:office:word" xmlns:w="http://schemas.openxmlformats.org/wordprocessingml/2006/main" xmlns:w14="http://schemas.microsoft.com/office/word/2010/wordml" xmlns:w15="http://schemas.microsoft.com/office/word/2012/wordml" xmlns:w16cex="http://schemas.microsoft.com/office/word/2018/wordml/cex" xmlns:w16cid="http://schemas.microsoft.com/office/word/2016/wordml/cid" xmlns:w16="http://schemas.microsoft.com/office/word/2018/wordml" xmlns:w16du="http://schemas.microsoft.com/office/word/2023/wordml/word16du" xmlns:w16sdtdh="http://schemas.microsoft.com/office/word/2020/wordml/sdtdatahash" xmlns:w16se="http://schemas.microsoft.com/office/word/2015/wordml/symex" xmlns:wpg="http://schemas.microsoft.com/office/word/2010/wordprocessingGroup" xmlns:wpi="http://schemas.microsoft.com/office/word/2010/wordprocessingInk" xmlns:wne="http://schemas.microsoft.com/office/word/2006/wordml" xmlns:wps="http://schemas.microsoft.com/office/word/2010/wordprocessingShape" mc:Ignorable="w14 w15 w16se w16cid w16 w16cex w16sdtdh w16du wp14">
   <w:body>
-    <w:p>
-      <w:r>
+    <w:p/>
+    <w:p/>
+    <w:p/>
+    <w:p/>
+    <w:p>
+      <w:r>
+        <w:rPr>
+          <w:noProof/>
+        </w:rPr>
         <w:drawing>
           <wp:inline distT="0" distB="0" distL="0" distR="0" wp14:anchorId="0C127BFD" wp14:editId="212D944C">
             <wp:extent cx="5760085" cy="3119120"/>
@@ -20,7 +27,7 @@
                     <pic:cNvPicPr/>
                   </pic:nvPicPr>
                   <pic:blipFill>
-                    <a:blip r:embed="rId4"/>
+                    <a:blip r:embed="rId5"/>
                     <a:stretch>
                       <a:fillRect/>
                     </a:stretch>
@@ -44,6 +51,9 @@
     <w:p/>
     <w:p>
       <w:r>
+        <w:rPr>
+          <w:noProof/>
+        </w:rPr>
         <w:drawing>
           <wp:inline distT="0" distB="0" distL="0" distR="0" wp14:anchorId="370ED402" wp14:editId="7F698E75">
             <wp:extent cx="5760085" cy="3355975"/>
@@ -60,7 +70,7 @@
                     <pic:cNvPicPr/>
                   </pic:nvPicPr>
                   <pic:blipFill>
-                    <a:blip r:embed="rId5"/>
+                    <a:blip r:embed="rId6"/>
                     <a:stretch>
                       <a:fillRect/>
                     </a:stretch>
@@ -84,6 +94,9 @@
     <w:p/>
     <w:p>
       <w:r>
+        <w:rPr>
+          <w:noProof/>
+        </w:rPr>
         <w:lastRenderedPageBreak/>
         <w:drawing>
           <wp:inline distT="0" distB="0" distL="0" distR="0" wp14:anchorId="3E13A1F4" wp14:editId="075A0C7D">
@@ -101,7 +114,7 @@
                     <pic:cNvPicPr/>
                   </pic:nvPicPr>
                   <pic:blipFill>
-                    <a:blip r:embed="rId6"/>
+                    <a:blip r:embed="rId7"/>
                     <a:stretch>
                       <a:fillRect/>
                     </a:stretch>
@@ -124,6 +137,9 @@
     </w:p>
     <w:p>
       <w:r>
+        <w:rPr>
+          <w:noProof/>
+        </w:rPr>
         <w:drawing>
           <wp:inline distT="0" distB="0" distL="0" distR="0" wp14:anchorId="3406D961" wp14:editId="47C1C1F5">
             <wp:extent cx="5760085" cy="3311525"/>
@@ -140,7 +156,7 @@
                     <pic:cNvPicPr/>
                   </pic:nvPicPr>
                   <pic:blipFill>
-                    <a:blip r:embed="rId7"/>
+                    <a:blip r:embed="rId8"/>
                     <a:stretch>
                       <a:fillRect/>
                     </a:stretch>
@@ -162,6 +178,792 @@
       </w:r>
     </w:p>
     <w:p/>
+    <w:p/>
+    <w:p/>
+    <w:p/>
+    <w:p>
+      <w:r>
+        <w:lastRenderedPageBreak/>
+        <w:drawing>
+          <wp:inline distT="0" distB="0" distL="0" distR="0" wp14:anchorId="50294450" wp14:editId="5521AE05">
+            <wp:extent cx="5760085" cy="3215640"/>
+            <wp:effectExtent l="0" t="0" r="0" b="3810"/>
+            <wp:docPr id="1857718448" name="Imagem 1" descr="Interface gráfica do usuário, Aplicativo&#10;&#10;Descrição gerada automaticamente"/>
+            <wp:cNvGraphicFramePr>
+              <a:graphicFrameLocks xmlns:a="http://schemas.openxmlformats.org/drawingml/2006/main" noChangeAspect="1"/>
+            </wp:cNvGraphicFramePr>
+            <a:graphic xmlns:a="http://schemas.openxmlformats.org/drawingml/2006/main">
+              <a:graphicData uri="http://schemas.openxmlformats.org/drawingml/2006/picture">
+                <pic:pic xmlns:pic="http://schemas.openxmlformats.org/drawingml/2006/picture">
+                  <pic:nvPicPr>
+                    <pic:cNvPr id="1857718448" name="Imagem 1" descr="Interface gráfica do usuário, Aplicativo&#10;&#10;Descrição gerada automaticamente"/>
+                    <pic:cNvPicPr/>
+                  </pic:nvPicPr>
+                  <pic:blipFill>
+                    <a:blip r:embed="rId9"/>
+                    <a:stretch>
+                      <a:fillRect/>
+                    </a:stretch>
+                  </pic:blipFill>
+                  <pic:spPr>
+                    <a:xfrm>
+                      <a:off x="0" y="0"/>
+                      <a:ext cx="5760085" cy="3215640"/>
+                    </a:xfrm>
+                    <a:prstGeom prst="rect">
+                      <a:avLst/>
+                    </a:prstGeom>
+                  </pic:spPr>
+                </pic:pic>
+              </a:graphicData>
+            </a:graphic>
+          </wp:inline>
+        </w:drawing>
+      </w:r>
+    </w:p>
+    <w:p/>
+    <w:p/>
+    <w:p>
+      <w:r>
+        <w:drawing>
+          <wp:inline distT="0" distB="0" distL="0" distR="0" wp14:anchorId="190D45C7" wp14:editId="5D66B17E">
+            <wp:extent cx="5760085" cy="2853690"/>
+            <wp:effectExtent l="0" t="0" r="0" b="3810"/>
+            <wp:docPr id="166547074" name="Imagem 1" descr="Interface gráfica do usuário&#10;&#10;Descrição gerada automaticamente com confiança média"/>
+            <wp:cNvGraphicFramePr>
+              <a:graphicFrameLocks xmlns:a="http://schemas.openxmlformats.org/drawingml/2006/main" noChangeAspect="1"/>
+            </wp:cNvGraphicFramePr>
+            <a:graphic xmlns:a="http://schemas.openxmlformats.org/drawingml/2006/main">
+              <a:graphicData uri="http://schemas.openxmlformats.org/drawingml/2006/picture">
+                <pic:pic xmlns:pic="http://schemas.openxmlformats.org/drawingml/2006/picture">
+                  <pic:nvPicPr>
+                    <pic:cNvPr id="166547074" name="Imagem 1" descr="Interface gráfica do usuário&#10;&#10;Descrição gerada automaticamente com confiança média"/>
+                    <pic:cNvPicPr/>
+                  </pic:nvPicPr>
+                  <pic:blipFill>
+                    <a:blip r:embed="rId10"/>
+                    <a:stretch>
+                      <a:fillRect/>
+                    </a:stretch>
+                  </pic:blipFill>
+                  <pic:spPr>
+                    <a:xfrm>
+                      <a:off x="0" y="0"/>
+                      <a:ext cx="5760085" cy="2853690"/>
+                    </a:xfrm>
+                    <a:prstGeom prst="rect">
+                      <a:avLst/>
+                    </a:prstGeom>
+                  </pic:spPr>
+                </pic:pic>
+              </a:graphicData>
+            </a:graphic>
+          </wp:inline>
+        </w:drawing>
+      </w:r>
+    </w:p>
+    <w:p>
+      <w:r>
+        <w:rPr>
+          <w:noProof/>
+        </w:rPr>
+        <w:lastRenderedPageBreak/>
+        <w:drawing>
+          <wp:inline distT="0" distB="0" distL="0" distR="0" wp14:anchorId="28409B0F" wp14:editId="2A19EFD4">
+            <wp:extent cx="5760085" cy="3875405"/>
+            <wp:effectExtent l="0" t="0" r="0" b="0"/>
+            <wp:docPr id="376645887" name="Imagem 1" descr="Interface gráfica do usuário&#10;&#10;Descrição gerada automaticamente"/>
+            <wp:cNvGraphicFramePr>
+              <a:graphicFrameLocks xmlns:a="http://schemas.openxmlformats.org/drawingml/2006/main" noChangeAspect="1"/>
+            </wp:cNvGraphicFramePr>
+            <a:graphic xmlns:a="http://schemas.openxmlformats.org/drawingml/2006/main">
+              <a:graphicData uri="http://schemas.openxmlformats.org/drawingml/2006/picture">
+                <pic:pic xmlns:pic="http://schemas.openxmlformats.org/drawingml/2006/picture">
+                  <pic:nvPicPr>
+                    <pic:cNvPr id="376645887" name="Imagem 1" descr="Interface gráfica do usuário&#10;&#10;Descrição gerada automaticamente"/>
+                    <pic:cNvPicPr/>
+                  </pic:nvPicPr>
+                  <pic:blipFill>
+                    <a:blip r:embed="rId11"/>
+                    <a:stretch>
+                      <a:fillRect/>
+                    </a:stretch>
+                  </pic:blipFill>
+                  <pic:spPr>
+                    <a:xfrm>
+                      <a:off x="0" y="0"/>
+                      <a:ext cx="5760085" cy="3875405"/>
+                    </a:xfrm>
+                    <a:prstGeom prst="rect">
+                      <a:avLst/>
+                    </a:prstGeom>
+                  </pic:spPr>
+                </pic:pic>
+              </a:graphicData>
+            </a:graphic>
+          </wp:inline>
+        </w:drawing>
+      </w:r>
+    </w:p>
+    <w:p/>
+    <w:p>
+      <w:r>
+        <w:drawing>
+          <wp:inline distT="0" distB="0" distL="0" distR="0" wp14:anchorId="2EC43B61" wp14:editId="68739F37">
+            <wp:extent cx="5760085" cy="3869055"/>
+            <wp:effectExtent l="0" t="0" r="0" b="0"/>
+            <wp:docPr id="1642382948" name="Imagem 1" descr="Interface gráfica do usuário, Aplicativo&#10;&#10;Descrição gerada automaticamente"/>
+            <wp:cNvGraphicFramePr>
+              <a:graphicFrameLocks xmlns:a="http://schemas.openxmlformats.org/drawingml/2006/main" noChangeAspect="1"/>
+            </wp:cNvGraphicFramePr>
+            <a:graphic xmlns:a="http://schemas.openxmlformats.org/drawingml/2006/main">
+              <a:graphicData uri="http://schemas.openxmlformats.org/drawingml/2006/picture">
+                <pic:pic xmlns:pic="http://schemas.openxmlformats.org/drawingml/2006/picture">
+                  <pic:nvPicPr>
+                    <pic:cNvPr id="1642382948" name="Imagem 1" descr="Interface gráfica do usuário, Aplicativo&#10;&#10;Descrição gerada automaticamente"/>
+                    <pic:cNvPicPr/>
+                  </pic:nvPicPr>
+                  <pic:blipFill>
+                    <a:blip r:embed="rId12"/>
+                    <a:stretch>
+                      <a:fillRect/>
+                    </a:stretch>
+                  </pic:blipFill>
+                  <pic:spPr>
+                    <a:xfrm>
+                      <a:off x="0" y="0"/>
+                      <a:ext cx="5760085" cy="3869055"/>
+                    </a:xfrm>
+                    <a:prstGeom prst="rect">
+                      <a:avLst/>
+                    </a:prstGeom>
+                  </pic:spPr>
+                </pic:pic>
+              </a:graphicData>
+            </a:graphic>
+          </wp:inline>
+        </w:drawing>
+      </w:r>
+    </w:p>
+    <w:p/>
+    <w:p>
+      <w:r>
+        <w:rPr>
+          <w:noProof/>
+        </w:rPr>
+        <w:lastRenderedPageBreak/>
+        <w:drawing>
+          <wp:inline distT="0" distB="0" distL="0" distR="0" wp14:anchorId="3EF6CC70" wp14:editId="737DBD7E">
+            <wp:extent cx="5760085" cy="1145540"/>
+            <wp:effectExtent l="0" t="0" r="0" b="0"/>
+            <wp:docPr id="2121128202" name="Imagem 1" descr="Interface gráfica do usuário, Aplicativo&#10;&#10;Descrição gerada automaticamente"/>
+            <wp:cNvGraphicFramePr>
+              <a:graphicFrameLocks xmlns:a="http://schemas.openxmlformats.org/drawingml/2006/main" noChangeAspect="1"/>
+            </wp:cNvGraphicFramePr>
+            <a:graphic xmlns:a="http://schemas.openxmlformats.org/drawingml/2006/main">
+              <a:graphicData uri="http://schemas.openxmlformats.org/drawingml/2006/picture">
+                <pic:pic xmlns:pic="http://schemas.openxmlformats.org/drawingml/2006/picture">
+                  <pic:nvPicPr>
+                    <pic:cNvPr id="2121128202" name="Imagem 1" descr="Interface gráfica do usuário, Aplicativo&#10;&#10;Descrição gerada automaticamente"/>
+                    <pic:cNvPicPr/>
+                  </pic:nvPicPr>
+                  <pic:blipFill>
+                    <a:blip r:embed="rId13"/>
+                    <a:stretch>
+                      <a:fillRect/>
+                    </a:stretch>
+                  </pic:blipFill>
+                  <pic:spPr>
+                    <a:xfrm>
+                      <a:off x="0" y="0"/>
+                      <a:ext cx="5760085" cy="1145540"/>
+                    </a:xfrm>
+                    <a:prstGeom prst="rect">
+                      <a:avLst/>
+                    </a:prstGeom>
+                  </pic:spPr>
+                </pic:pic>
+              </a:graphicData>
+            </a:graphic>
+          </wp:inline>
+        </w:drawing>
+      </w:r>
+    </w:p>
+    <w:p/>
+    <w:p/>
+    <w:p/>
+    <w:p>
+      <w:r>
+        <w:rPr>
+          <w:noProof/>
+        </w:rPr>
+        <w:drawing>
+          <wp:inline distT="0" distB="0" distL="0" distR="0" wp14:anchorId="1702C563" wp14:editId="33031F04">
+            <wp:extent cx="5760085" cy="4016375"/>
+            <wp:effectExtent l="0" t="0" r="0" b="3175"/>
+            <wp:docPr id="1841573954" name="Imagem 1" descr="Interface gráfica do usuário, Aplicativo, Tabela, Excel&#10;&#10;Descrição gerada automaticamente"/>
+            <wp:cNvGraphicFramePr>
+              <a:graphicFrameLocks xmlns:a="http://schemas.openxmlformats.org/drawingml/2006/main" noChangeAspect="1"/>
+            </wp:cNvGraphicFramePr>
+            <a:graphic xmlns:a="http://schemas.openxmlformats.org/drawingml/2006/main">
+              <a:graphicData uri="http://schemas.openxmlformats.org/drawingml/2006/picture">
+                <pic:pic xmlns:pic="http://schemas.openxmlformats.org/drawingml/2006/picture">
+                  <pic:nvPicPr>
+                    <pic:cNvPr id="1841573954" name="Imagem 1" descr="Interface gráfica do usuário, Aplicativo, Tabela, Excel&#10;&#10;Descrição gerada automaticamente"/>
+                    <pic:cNvPicPr/>
+                  </pic:nvPicPr>
+                  <pic:blipFill>
+                    <a:blip r:embed="rId14"/>
+                    <a:stretch>
+                      <a:fillRect/>
+                    </a:stretch>
+                  </pic:blipFill>
+                  <pic:spPr>
+                    <a:xfrm>
+                      <a:off x="0" y="0"/>
+                      <a:ext cx="5760085" cy="4016375"/>
+                    </a:xfrm>
+                    <a:prstGeom prst="rect">
+                      <a:avLst/>
+                    </a:prstGeom>
+                  </pic:spPr>
+                </pic:pic>
+              </a:graphicData>
+            </a:graphic>
+          </wp:inline>
+        </w:drawing>
+      </w:r>
+    </w:p>
+    <w:p/>
+    <w:p>
+      <w:r>
+        <w:lastRenderedPageBreak/>
+        <w:drawing>
+          <wp:inline distT="0" distB="0" distL="0" distR="0" wp14:anchorId="1A371616" wp14:editId="11F461D5">
+            <wp:extent cx="5760085" cy="3108960"/>
+            <wp:effectExtent l="0" t="0" r="0" b="0"/>
+            <wp:docPr id="745919169" name="Imagem 1" descr="Interface gráfica do usuário&#10;&#10;Descrição gerada automaticamente"/>
+            <wp:cNvGraphicFramePr>
+              <a:graphicFrameLocks xmlns:a="http://schemas.openxmlformats.org/drawingml/2006/main" noChangeAspect="1"/>
+            </wp:cNvGraphicFramePr>
+            <a:graphic xmlns:a="http://schemas.openxmlformats.org/drawingml/2006/main">
+              <a:graphicData uri="http://schemas.openxmlformats.org/drawingml/2006/picture">
+                <pic:pic xmlns:pic="http://schemas.openxmlformats.org/drawingml/2006/picture">
+                  <pic:nvPicPr>
+                    <pic:cNvPr id="745919169" name="Imagem 1" descr="Interface gráfica do usuário&#10;&#10;Descrição gerada automaticamente"/>
+                    <pic:cNvPicPr/>
+                  </pic:nvPicPr>
+                  <pic:blipFill>
+                    <a:blip r:embed="rId15"/>
+                    <a:stretch>
+                      <a:fillRect/>
+                    </a:stretch>
+                  </pic:blipFill>
+                  <pic:spPr>
+                    <a:xfrm>
+                      <a:off x="0" y="0"/>
+                      <a:ext cx="5760085" cy="3108960"/>
+                    </a:xfrm>
+                    <a:prstGeom prst="rect">
+                      <a:avLst/>
+                    </a:prstGeom>
+                  </pic:spPr>
+                </pic:pic>
+              </a:graphicData>
+            </a:graphic>
+          </wp:inline>
+        </w:drawing>
+      </w:r>
+    </w:p>
+    <w:p/>
+    <w:p>
+      <w:r>
+        <w:t>Quantos pacientes foram internados ou readmitidos ao longo do tempo?</w:t>
+      </w:r>
+    </w:p>
+    <w:p/>
+    <w:p>
+      <w:r>
+        <w:t>Quanto tempo os pacientes ficam internados, em média?</w:t>
+      </w:r>
+    </w:p>
+    <w:p>
+      <w:r>
+        <w:t>Quanto é o custo médio por visita?</w:t>
+      </w:r>
+    </w:p>
+    <w:p>
+      <w:r>
+        <w:t>Quantos procedimentos são cobertos pelo seguro?</w:t>
+      </w:r>
+    </w:p>
+    <w:p/>
+    <w:p>
+      <w:r>
+        <w:t xml:space="preserve">A base apresenta dados de atendimentos de um hospital entre os anos de 2011 </w:t>
+      </w:r>
+      <w:r>
+        <w:t>e</w:t>
+      </w:r>
+      <w:r>
+        <w:t xml:space="preserve"> 2022. Ao todo, foram 27891 atendimentos realizados, mais de 47.000 procedimentos e um custo total de mais de 100.000.000,00 de dólares. Deste montante, </w:t>
+      </w:r>
+      <w:r>
+        <w:t>cerca de 30% são</w:t>
+      </w:r>
+      <w:r>
+        <w:t xml:space="preserve"> coberto</w:t>
+      </w:r>
+      <w:r>
+        <w:t>s</w:t>
+      </w:r>
+      <w:r>
+        <w:t xml:space="preserve"> pelos seguros dos pacientes e quase 70% não é coberto pelo seguro.</w:t>
+      </w:r>
+    </w:p>
+    <w:p/>
+    <w:p>
+      <w:r>
+        <w:t>Atendimentos de ambulatório representam quase metade dos atendimentos do hospital</w:t>
+      </w:r>
+      <w:r>
+        <w:t>. Todavia, os pacientes internados são responsáveis pelo maior custo médio, representando cerca de 7.760,00 dólares, em média.</w:t>
+      </w:r>
+    </w:p>
+    <w:p>
+      <w:r>
+        <w:t>Apenas 20 procedimentos são totalmente cobertos pelos seguros, o que representou ao hospital um custo recuperável de 31,10 Mi de dólares. A maior parte dos pacientes não possui seguro, ocasionando assim um custo não reembolsável de mais de 70,4 Mi de dólares.</w:t>
+      </w:r>
+    </w:p>
+    <w:p/>
+    <w:p>
+      <w:r>
+        <w:t xml:space="preserve">Cada visita tem um tempo médio de 30 minutos, sendo que atendimentos de emergência, </w:t>
+      </w:r>
+      <w:r>
+        <w:t>ambulatoriais</w:t>
+      </w:r>
+      <w:r>
+        <w:t xml:space="preserve"> e internações estão acima desta média.</w:t>
+      </w:r>
+    </w:p>
+    <w:p>
+      <w:r>
+        <w:t>Houve um pico de atendimentos no ano de 2014,</w:t>
+      </w:r>
+      <w:r>
+        <w:t xml:space="preserve"> com destaque para atendimentos de fisioterapia, com um total de 890 procedimentos, o que não se repetiu nos anos seguintes.</w:t>
+      </w:r>
+    </w:p>
+    <w:p>
+      <w:r>
+        <w:t xml:space="preserve">Os maiores custos apurados são: </w:t>
+      </w:r>
+    </w:p>
+    <w:p/>
+    <w:p>
+      <w:pPr>
+        <w:numPr>
+          <w:ilvl w:val="0"/>
+          <w:numId w:val="1"/>
+        </w:numPr>
+        <w:shd w:val="clear" w:color="auto" w:fill="FFFFFF"/>
+        <w:jc w:val="left"/>
+        <w:rPr>
+          <w:rFonts w:ascii="Segoe UI" w:eastAsia="Times New Roman" w:hAnsi="Segoe UI" w:cs="Segoe UI"/>
+          <w:color w:val="252423"/>
+          <w:sz w:val="18"/>
+          <w:szCs w:val="18"/>
+          <w:lang w:eastAsia="pt-BR"/>
+        </w:rPr>
+      </w:pPr>
+      <w:r>
+        <w:rPr>
+          <w:rFonts w:ascii="Segoe UI" w:eastAsia="Times New Roman" w:hAnsi="Segoe UI" w:cs="Segoe UI"/>
+          <w:b/>
+          <w:bCs/>
+          <w:color w:val="252423"/>
+          <w:sz w:val="28"/>
+          <w:szCs w:val="28"/>
+          <w:lang w:eastAsia="pt-BR"/>
+        </w:rPr>
+        <w:t>Electrical cardioversion:</w:t>
+      </w:r>
+      <w:r>
+        <w:rPr>
+          <w:rFonts w:ascii="Segoe UI" w:eastAsia="Times New Roman" w:hAnsi="Segoe UI" w:cs="Segoe UI"/>
+          <w:color w:val="252423"/>
+          <w:sz w:val="28"/>
+          <w:szCs w:val="28"/>
+          <w:lang w:eastAsia="pt-BR"/>
+        </w:rPr>
+        <w:t xml:space="preserve"> 35,824,002</w:t>
+      </w:r>
+    </w:p>
+    <w:p>
+      <w:pPr>
+        <w:numPr>
+          <w:ilvl w:val="0"/>
+          <w:numId w:val="1"/>
+        </w:numPr>
+        <w:shd w:val="clear" w:color="auto" w:fill="FFFFFF"/>
+        <w:jc w:val="left"/>
+        <w:rPr>
+          <w:rFonts w:ascii="Segoe UI" w:eastAsia="Times New Roman" w:hAnsi="Segoe UI" w:cs="Segoe UI"/>
+          <w:color w:val="252423"/>
+          <w:sz w:val="18"/>
+          <w:szCs w:val="18"/>
+          <w:lang w:val="en-US" w:eastAsia="pt-BR"/>
+        </w:rPr>
+      </w:pPr>
+      <w:r>
+        <w:rPr>
+          <w:rFonts w:ascii="Segoe UI" w:eastAsia="Times New Roman" w:hAnsi="Segoe UI" w:cs="Segoe UI"/>
+          <w:b/>
+          <w:bCs/>
+          <w:color w:val="252423"/>
+          <w:sz w:val="28"/>
+          <w:szCs w:val="28"/>
+          <w:lang w:val="en-US" w:eastAsia="pt-BR"/>
+        </w:rPr>
+        <w:t>Auscultation of the fetal heart:</w:t>
+      </w:r>
+      <w:r>
+        <w:rPr>
+          <w:rFonts w:ascii="Segoe UI" w:eastAsia="Times New Roman" w:hAnsi="Segoe UI" w:cs="Segoe UI"/>
+          <w:color w:val="252423"/>
+          <w:sz w:val="28"/>
+          <w:szCs w:val="28"/>
+          <w:lang w:val="en-US" w:eastAsia="pt-BR"/>
+        </w:rPr>
+        <w:t xml:space="preserve"> 5,657,822</w:t>
+      </w:r>
+    </w:p>
+    <w:p>
+      <w:pPr>
+        <w:numPr>
+          <w:ilvl w:val="0"/>
+          <w:numId w:val="1"/>
+        </w:numPr>
+        <w:shd w:val="clear" w:color="auto" w:fill="FFFFFF"/>
+        <w:jc w:val="left"/>
+        <w:rPr>
+          <w:rFonts w:ascii="Segoe UI" w:eastAsia="Times New Roman" w:hAnsi="Segoe UI" w:cs="Segoe UI"/>
+          <w:color w:val="252423"/>
+          <w:sz w:val="18"/>
+          <w:szCs w:val="18"/>
+          <w:lang w:val="en-US" w:eastAsia="pt-BR"/>
+        </w:rPr>
+      </w:pPr>
+      <w:r>
+        <w:rPr>
+          <w:rFonts w:ascii="Segoe UI" w:eastAsia="Times New Roman" w:hAnsi="Segoe UI" w:cs="Segoe UI"/>
+          <w:b/>
+          <w:bCs/>
+          <w:color w:val="252423"/>
+          <w:sz w:val="28"/>
+          <w:szCs w:val="28"/>
+          <w:lang w:val="en-US" w:eastAsia="pt-BR"/>
+        </w:rPr>
+        <w:t>Evaluation of uterine fundal height:</w:t>
+      </w:r>
+      <w:r>
+        <w:rPr>
+          <w:rFonts w:ascii="Segoe UI" w:eastAsia="Times New Roman" w:hAnsi="Segoe UI" w:cs="Segoe UI"/>
+          <w:color w:val="252423"/>
+          <w:sz w:val="28"/>
+          <w:szCs w:val="28"/>
+          <w:lang w:val="en-US" w:eastAsia="pt-BR"/>
+        </w:rPr>
+        <w:t xml:space="preserve"> 5,631,281</w:t>
+      </w:r>
+    </w:p>
+    <w:p>
+      <w:pPr>
+        <w:numPr>
+          <w:ilvl w:val="0"/>
+          <w:numId w:val="1"/>
+        </w:numPr>
+        <w:shd w:val="clear" w:color="auto" w:fill="FFFFFF"/>
+        <w:jc w:val="left"/>
+        <w:rPr>
+          <w:rFonts w:ascii="Segoe UI" w:eastAsia="Times New Roman" w:hAnsi="Segoe UI" w:cs="Segoe UI"/>
+          <w:color w:val="252423"/>
+          <w:sz w:val="18"/>
+          <w:szCs w:val="18"/>
+          <w:lang w:val="en-US" w:eastAsia="pt-BR"/>
+        </w:rPr>
+      </w:pPr>
+      <w:r>
+        <w:rPr>
+          <w:rFonts w:ascii="Segoe UI" w:eastAsia="Times New Roman" w:hAnsi="Segoe UI" w:cs="Segoe UI"/>
+          <w:b/>
+          <w:bCs/>
+          <w:color w:val="252423"/>
+          <w:sz w:val="28"/>
+          <w:szCs w:val="28"/>
+          <w:lang w:val="en-US" w:eastAsia="pt-BR"/>
+        </w:rPr>
+        <w:t>Combined chemotherapy and radiation therapy (procedure):</w:t>
+      </w:r>
+      <w:r>
+        <w:rPr>
+          <w:rFonts w:ascii="Segoe UI" w:eastAsia="Times New Roman" w:hAnsi="Segoe UI" w:cs="Segoe UI"/>
+          <w:color w:val="252423"/>
+          <w:sz w:val="28"/>
+          <w:szCs w:val="28"/>
+          <w:lang w:val="en-US" w:eastAsia="pt-BR"/>
+        </w:rPr>
+        <w:t xml:space="preserve"> 5,237,596</w:t>
+      </w:r>
+    </w:p>
+    <w:p>
+      <w:pPr>
+        <w:numPr>
+          <w:ilvl w:val="0"/>
+          <w:numId w:val="1"/>
+        </w:numPr>
+        <w:shd w:val="clear" w:color="auto" w:fill="FFFFFF"/>
+        <w:jc w:val="left"/>
+        <w:rPr>
+          <w:rFonts w:ascii="Segoe UI" w:eastAsia="Times New Roman" w:hAnsi="Segoe UI" w:cs="Segoe UI"/>
+          <w:color w:val="252423"/>
+          <w:sz w:val="18"/>
+          <w:szCs w:val="18"/>
+          <w:lang w:eastAsia="pt-BR"/>
+        </w:rPr>
+      </w:pPr>
+      <w:r>
+        <w:rPr>
+          <w:rFonts w:ascii="Segoe UI" w:eastAsia="Times New Roman" w:hAnsi="Segoe UI" w:cs="Segoe UI"/>
+          <w:b/>
+          <w:bCs/>
+          <w:color w:val="252423"/>
+          <w:sz w:val="28"/>
+          <w:szCs w:val="28"/>
+          <w:lang w:eastAsia="pt-BR"/>
+        </w:rPr>
+        <w:t>Colonoscopy:</w:t>
+      </w:r>
+      <w:r>
+        <w:rPr>
+          <w:rFonts w:ascii="Segoe UI" w:eastAsia="Times New Roman" w:hAnsi="Segoe UI" w:cs="Segoe UI"/>
+          <w:color w:val="252423"/>
+          <w:sz w:val="28"/>
+          <w:szCs w:val="28"/>
+          <w:lang w:eastAsia="pt-BR"/>
+        </w:rPr>
+        <w:t xml:space="preserve"> 5,021,003</w:t>
+      </w:r>
+    </w:p>
+    <w:p>
+      <w:pPr>
+        <w:numPr>
+          <w:ilvl w:val="0"/>
+          <w:numId w:val="1"/>
+        </w:numPr>
+        <w:shd w:val="clear" w:color="auto" w:fill="FFFFFF"/>
+        <w:jc w:val="left"/>
+        <w:rPr>
+          <w:rFonts w:ascii="Segoe UI" w:eastAsia="Times New Roman" w:hAnsi="Segoe UI" w:cs="Segoe UI"/>
+          <w:color w:val="252423"/>
+          <w:sz w:val="18"/>
+          <w:szCs w:val="18"/>
+          <w:lang w:val="en-US" w:eastAsia="pt-BR"/>
+        </w:rPr>
+      </w:pPr>
+      <w:r>
+        <w:rPr>
+          <w:rFonts w:ascii="Segoe UI" w:eastAsia="Times New Roman" w:hAnsi="Segoe UI" w:cs="Segoe UI"/>
+          <w:b/>
+          <w:bCs/>
+          <w:color w:val="252423"/>
+          <w:sz w:val="28"/>
+          <w:szCs w:val="28"/>
+          <w:lang w:val="en-US" w:eastAsia="pt-BR"/>
+        </w:rPr>
+        <w:lastRenderedPageBreak/>
+        <w:t>Catheter ablation of tissue of heart:</w:t>
+      </w:r>
+      <w:r>
+        <w:rPr>
+          <w:rFonts w:ascii="Segoe UI" w:eastAsia="Times New Roman" w:hAnsi="Segoe UI" w:cs="Segoe UI"/>
+          <w:color w:val="252423"/>
+          <w:sz w:val="28"/>
+          <w:szCs w:val="28"/>
+          <w:lang w:val="en-US" w:eastAsia="pt-BR"/>
+        </w:rPr>
+        <w:t xml:space="preserve"> 3,405,999</w:t>
+      </w:r>
+    </w:p>
+    <w:p>
+      <w:pPr>
+        <w:numPr>
+          <w:ilvl w:val="0"/>
+          <w:numId w:val="1"/>
+        </w:numPr>
+        <w:shd w:val="clear" w:color="auto" w:fill="FFFFFF"/>
+        <w:jc w:val="left"/>
+        <w:rPr>
+          <w:rFonts w:ascii="Segoe UI" w:eastAsia="Times New Roman" w:hAnsi="Segoe UI" w:cs="Segoe UI"/>
+          <w:color w:val="252423"/>
+          <w:sz w:val="18"/>
+          <w:szCs w:val="18"/>
+          <w:lang w:eastAsia="pt-BR"/>
+        </w:rPr>
+      </w:pPr>
+      <w:r>
+        <w:rPr>
+          <w:rFonts w:ascii="Segoe UI" w:eastAsia="Times New Roman" w:hAnsi="Segoe UI" w:cs="Segoe UI"/>
+          <w:b/>
+          <w:bCs/>
+          <w:color w:val="252423"/>
+          <w:sz w:val="28"/>
+          <w:szCs w:val="28"/>
+          <w:lang w:eastAsia="pt-BR"/>
+        </w:rPr>
+        <w:t>Renal dialysis (procedure):</w:t>
+      </w:r>
+      <w:r>
+        <w:rPr>
+          <w:rFonts w:ascii="Segoe UI" w:eastAsia="Times New Roman" w:hAnsi="Segoe UI" w:cs="Segoe UI"/>
+          <w:color w:val="252423"/>
+          <w:sz w:val="28"/>
+          <w:szCs w:val="28"/>
+          <w:lang w:eastAsia="pt-BR"/>
+        </w:rPr>
+        <w:t xml:space="preserve"> 2,757,221</w:t>
+      </w:r>
+    </w:p>
+    <w:p>
+      <w:pPr>
+        <w:numPr>
+          <w:ilvl w:val="0"/>
+          <w:numId w:val="1"/>
+        </w:numPr>
+        <w:shd w:val="clear" w:color="auto" w:fill="FFFFFF"/>
+        <w:jc w:val="left"/>
+        <w:rPr>
+          <w:rFonts w:ascii="Segoe UI" w:eastAsia="Times New Roman" w:hAnsi="Segoe UI" w:cs="Segoe UI"/>
+          <w:color w:val="252423"/>
+          <w:sz w:val="18"/>
+          <w:szCs w:val="18"/>
+          <w:lang w:val="en-US" w:eastAsia="pt-BR"/>
+        </w:rPr>
+      </w:pPr>
+      <w:r>
+        <w:rPr>
+          <w:rFonts w:ascii="Segoe UI" w:eastAsia="Times New Roman" w:hAnsi="Segoe UI" w:cs="Segoe UI"/>
+          <w:b/>
+          <w:bCs/>
+          <w:color w:val="252423"/>
+          <w:sz w:val="28"/>
+          <w:szCs w:val="28"/>
+          <w:lang w:val="en-US" w:eastAsia="pt-BR"/>
+        </w:rPr>
+        <w:t>Assessment of health and social care needs (procedure):</w:t>
+      </w:r>
+      <w:r>
+        <w:rPr>
+          <w:rFonts w:ascii="Segoe UI" w:eastAsia="Times New Roman" w:hAnsi="Segoe UI" w:cs="Segoe UI"/>
+          <w:color w:val="252423"/>
+          <w:sz w:val="28"/>
+          <w:szCs w:val="28"/>
+          <w:lang w:val="en-US" w:eastAsia="pt-BR"/>
+        </w:rPr>
+        <w:t xml:space="preserve"> 1,980,876</w:t>
+      </w:r>
+    </w:p>
+    <w:p>
+      <w:pPr>
+        <w:numPr>
+          <w:ilvl w:val="0"/>
+          <w:numId w:val="1"/>
+        </w:numPr>
+        <w:shd w:val="clear" w:color="auto" w:fill="FFFFFF"/>
+        <w:jc w:val="left"/>
+        <w:rPr>
+          <w:rFonts w:ascii="Segoe UI" w:eastAsia="Times New Roman" w:hAnsi="Segoe UI" w:cs="Segoe UI"/>
+          <w:color w:val="252423"/>
+          <w:sz w:val="18"/>
+          <w:szCs w:val="18"/>
+          <w:lang w:eastAsia="pt-BR"/>
+        </w:rPr>
+      </w:pPr>
+      <w:r>
+        <w:rPr>
+          <w:rFonts w:ascii="Segoe UI" w:eastAsia="Times New Roman" w:hAnsi="Segoe UI" w:cs="Segoe UI"/>
+          <w:b/>
+          <w:bCs/>
+          <w:color w:val="252423"/>
+          <w:sz w:val="28"/>
+          <w:szCs w:val="28"/>
+          <w:lang w:eastAsia="pt-BR"/>
+        </w:rPr>
+        <w:t>Bone density scan (procedure):</w:t>
+      </w:r>
+      <w:r>
+        <w:rPr>
+          <w:rFonts w:ascii="Segoe UI" w:eastAsia="Times New Roman" w:hAnsi="Segoe UI" w:cs="Segoe UI"/>
+          <w:color w:val="252423"/>
+          <w:sz w:val="28"/>
+          <w:szCs w:val="28"/>
+          <w:lang w:eastAsia="pt-BR"/>
+        </w:rPr>
+        <w:t xml:space="preserve"> 1,901,367</w:t>
+      </w:r>
+    </w:p>
+    <w:p>
+      <w:pPr>
+        <w:numPr>
+          <w:ilvl w:val="0"/>
+          <w:numId w:val="1"/>
+        </w:numPr>
+        <w:shd w:val="clear" w:color="auto" w:fill="FFFFFF"/>
+        <w:jc w:val="left"/>
+        <w:rPr>
+          <w:rFonts w:ascii="Segoe UI" w:eastAsia="Times New Roman" w:hAnsi="Segoe UI" w:cs="Segoe UI"/>
+          <w:color w:val="252423"/>
+          <w:sz w:val="18"/>
+          <w:szCs w:val="18"/>
+          <w:lang w:eastAsia="pt-BR"/>
+        </w:rPr>
+      </w:pPr>
+      <w:r>
+        <w:rPr>
+          <w:rFonts w:ascii="Segoe UI" w:eastAsia="Times New Roman" w:hAnsi="Segoe UI" w:cs="Segoe UI"/>
+          <w:b/>
+          <w:bCs/>
+          <w:color w:val="252423"/>
+          <w:sz w:val="28"/>
+          <w:szCs w:val="28"/>
+          <w:lang w:eastAsia="pt-BR"/>
+        </w:rPr>
+        <w:t>Hospice care (regime/therapy):</w:t>
+      </w:r>
+      <w:r>
+        <w:rPr>
+          <w:rFonts w:ascii="Segoe UI" w:eastAsia="Times New Roman" w:hAnsi="Segoe UI" w:cs="Segoe UI"/>
+          <w:color w:val="252423"/>
+          <w:sz w:val="28"/>
+          <w:szCs w:val="28"/>
+          <w:lang w:eastAsia="pt-BR"/>
+        </w:rPr>
+        <w:t xml:space="preserve"> 1,766,238</w:t>
+      </w:r>
+    </w:p>
+    <w:p/>
+    <w:p>
+      <w:r>
+        <w:t>Os atendimentos não cobertos são a maioria dos realizados pelo hospital, representando um custo de quase 50% do total. Os demais custos de atendimentos possuem cobertura, e se concentram em maioria pela seguradora ‘Medicare’, que absorveu cerca de 24% dos custos totais. Os demais custos se dividem entre as demais seguradoras.</w:t>
+      </w:r>
+    </w:p>
+    <w:p/>
+    <w:p>
+      <w:r>
+        <w:t>Desta forma, os dados mostram que o hospital não está sendo reembolsado na maioria de seus atendimentos, devendo tomar medidas para cobrir os custos de seus atendimentos.</w:t>
+      </w:r>
+    </w:p>
     <w:sectPr>
       <w:pgSz w:w="11906" w:h="16838" w:code="9"/>
       <w:pgMar w:top="1701" w:right="1134" w:bottom="1134" w:left="1701" w:header="709" w:footer="709" w:gutter="0"/>
@@ -170,6 +972,127 @@
     </w:sectPr>
   </w:body>
 </w:document>
+</file>
+
+<file path=word/numbering.xml><?xml version="1.0" encoding="utf-8"?>
+<w:numbering xmlns:wpc="http://schemas.microsoft.com/office/word/2010/wordprocessingCanvas" xmlns:cx="http://schemas.microsoft.com/office/drawing/2014/chartex" xmlns:cx1="http://schemas.microsoft.com/office/drawing/2015/9/8/chartex" xmlns:cx2="http://schemas.microsoft.com/office/drawing/2015/10/21/chartex" xmlns:cx3="http://schemas.microsoft.com/office/drawing/2016/5/9/chartex" xmlns:cx4="http://schemas.microsoft.com/office/drawing/2016/5/10/chartex" xmlns:cx5="http://schemas.microsoft.com/office/drawing/2016/5/11/chartex" xmlns:cx6="http://schemas.microsoft.com/office/drawing/2016/5/12/chartex" xmlns:cx7="http://schemas.microsoft.com/office/drawing/2016/5/13/chartex" xmlns:cx8="http://schemas.microsoft.com/office/drawing/2016/5/14/chartex" xmlns:mc="http://schemas.openxmlformats.org/markup-compatibility/2006" xmlns:aink="http://schemas.microsoft.com/office/drawing/2016/ink" xmlns:am3d="http://schemas.microsoft.com/office/drawing/2017/model3d" xmlns:o="urn:schemas-microsoft-com:office:office" xmlns:oel="http://schemas.microsoft.com/office/2019/extlst" xmlns:r="http://schemas.openxmlformats.org/officeDocument/2006/relationships" xmlns:m="http://schemas.openxmlformats.org/officeDocument/2006/math" xmlns:v="urn:schemas-microsoft-com:vml" xmlns:wp14="http://schemas.microsoft.com/office/word/2010/wordprocessingDrawing" xmlns:wp="http://schemas.openxmlformats.org/drawingml/2006/wordprocessingDrawing" xmlns:w10="urn:schemas-microsoft-com:office:word" xmlns:w="http://schemas.openxmlformats.org/wordprocessingml/2006/main" xmlns:w14="http://schemas.microsoft.com/office/word/2010/wordml" xmlns:w15="http://schemas.microsoft.com/office/word/2012/wordml" xmlns:w16cex="http://schemas.microsoft.com/office/word/2018/wordml/cex" xmlns:w16cid="http://schemas.microsoft.com/office/word/2016/wordml/cid" xmlns:w16="http://schemas.microsoft.com/office/word/2018/wordml" xmlns:w16du="http://schemas.microsoft.com/office/word/2023/wordml/word16du" xmlns:w16sdtdh="http://schemas.microsoft.com/office/word/2020/wordml/sdtdatahash" xmlns:w16se="http://schemas.microsoft.com/office/word/2015/wordml/symex" xmlns:wpg="http://schemas.microsoft.com/office/word/2010/wordprocessingGroup" xmlns:wpi="http://schemas.microsoft.com/office/word/2010/wordprocessingInk" xmlns:wne="http://schemas.microsoft.com/office/word/2006/wordml" xmlns:wps="http://schemas.microsoft.com/office/word/2010/wordprocessingShape" mc:Ignorable="w14 w15 w16se w16cid w16 w16cex w16sdtdh w16du wp14">
+  <w:abstractNum w:abstractNumId="0" w15:restartNumberingAfterBreak="0">
+    <w:nsid w:val="2EB3372C"/>
+    <w:multiLevelType w:val="multilevel"/>
+    <w:tmpl w:val="9F809EF4"/>
+    <w:lvl w:ilvl="0">
+      <w:start w:val="1"/>
+      <w:numFmt w:val="decimal"/>
+      <w:lvlText w:val="%1."/>
+      <w:lvlJc w:val="left"/>
+      <w:pPr>
+        <w:tabs>
+          <w:tab w:val="num" w:pos="720"/>
+        </w:tabs>
+        <w:ind w:left="720" w:hanging="360"/>
+      </w:pPr>
+    </w:lvl>
+    <w:lvl w:ilvl="1" w:tentative="1">
+      <w:start w:val="1"/>
+      <w:numFmt w:val="decimal"/>
+      <w:lvlText w:val="%2."/>
+      <w:lvlJc w:val="left"/>
+      <w:pPr>
+        <w:tabs>
+          <w:tab w:val="num" w:pos="1440"/>
+        </w:tabs>
+        <w:ind w:left="1440" w:hanging="360"/>
+      </w:pPr>
+    </w:lvl>
+    <w:lvl w:ilvl="2" w:tentative="1">
+      <w:start w:val="1"/>
+      <w:numFmt w:val="decimal"/>
+      <w:lvlText w:val="%3."/>
+      <w:lvlJc w:val="left"/>
+      <w:pPr>
+        <w:tabs>
+          <w:tab w:val="num" w:pos="2160"/>
+        </w:tabs>
+        <w:ind w:left="2160" w:hanging="360"/>
+      </w:pPr>
+    </w:lvl>
+    <w:lvl w:ilvl="3" w:tentative="1">
+      <w:start w:val="1"/>
+      <w:numFmt w:val="decimal"/>
+      <w:lvlText w:val="%4."/>
+      <w:lvlJc w:val="left"/>
+      <w:pPr>
+        <w:tabs>
+          <w:tab w:val="num" w:pos="2880"/>
+        </w:tabs>
+        <w:ind w:left="2880" w:hanging="360"/>
+      </w:pPr>
+    </w:lvl>
+    <w:lvl w:ilvl="4" w:tentative="1">
+      <w:start w:val="1"/>
+      <w:numFmt w:val="decimal"/>
+      <w:lvlText w:val="%5."/>
+      <w:lvlJc w:val="left"/>
+      <w:pPr>
+        <w:tabs>
+          <w:tab w:val="num" w:pos="3600"/>
+        </w:tabs>
+        <w:ind w:left="3600" w:hanging="360"/>
+      </w:pPr>
+    </w:lvl>
+    <w:lvl w:ilvl="5" w:tentative="1">
+      <w:start w:val="1"/>
+      <w:numFmt w:val="decimal"/>
+      <w:lvlText w:val="%6."/>
+      <w:lvlJc w:val="left"/>
+      <w:pPr>
+        <w:tabs>
+          <w:tab w:val="num" w:pos="4320"/>
+        </w:tabs>
+        <w:ind w:left="4320" w:hanging="360"/>
+      </w:pPr>
+    </w:lvl>
+    <w:lvl w:ilvl="6" w:tentative="1">
+      <w:start w:val="1"/>
+      <w:numFmt w:val="decimal"/>
+      <w:lvlText w:val="%7."/>
+      <w:lvlJc w:val="left"/>
+      <w:pPr>
+        <w:tabs>
+          <w:tab w:val="num" w:pos="5040"/>
+        </w:tabs>
+        <w:ind w:left="5040" w:hanging="360"/>
+      </w:pPr>
+    </w:lvl>
+    <w:lvl w:ilvl="7" w:tentative="1">
+      <w:start w:val="1"/>
+      <w:numFmt w:val="decimal"/>
+      <w:lvlText w:val="%8."/>
+      <w:lvlJc w:val="left"/>
+      <w:pPr>
+        <w:tabs>
+          <w:tab w:val="num" w:pos="5760"/>
+        </w:tabs>
+        <w:ind w:left="5760" w:hanging="360"/>
+      </w:pPr>
+    </w:lvl>
+    <w:lvl w:ilvl="8" w:tentative="1">
+      <w:start w:val="1"/>
+      <w:numFmt w:val="decimal"/>
+      <w:lvlText w:val="%9."/>
+      <w:lvlJc w:val="left"/>
+      <w:pPr>
+        <w:tabs>
+          <w:tab w:val="num" w:pos="6480"/>
+        </w:tabs>
+        <w:ind w:left="6480" w:hanging="360"/>
+      </w:pPr>
+    </w:lvl>
+  </w:abstractNum>
+  <w:num w:numId="1" w16cid:durableId="1091193935">
+    <w:abstractNumId w:val="0"/>
+  </w:num>
+</w:numbering>
 </file>
 
 <file path=word/styles.xml><?xml version="1.0" encoding="utf-8"?>
@@ -1092,6 +2015,17 @@
       <w:spacing w:val="5"/>
     </w:rPr>
   </w:style>
+  <w:style w:type="character" w:styleId="Forte">
+    <w:name w:val="Strong"/>
+    <w:basedOn w:val="Fontepargpadro"/>
+    <w:uiPriority w:val="22"/>
+    <w:qFormat/>
+    <w:rsid w:val="0080735C"/>
+    <w:rPr>
+      <w:b/>
+      <w:bCs/>
+    </w:rPr>
+  </w:style>
 </w:styles>
 </file>
 

</xml_diff>